<commit_message>
docs: updates regarding required UTF8 encoding for input files
refactor: make ini files the default

docs: remove sample templates without ini files
</commit_message>
<xml_diff>
--- a/src/templates/Signatures DOCX/Test all signature replacement variables.docx
+++ b/src/templates/Signatures DOCX/Test all signature replacement variables.docx
@@ -33,13 +33,13 @@
         <w:rPr>
           <w:lang w:val="en-US"/>
         </w:rPr>
-        <w:t xml:space="preserve"> i</w:t>
-      </w:r>
-      <w:r>
-        <w:rPr>
-          <w:lang w:val="en-US"/>
-        </w:rPr>
-        <w:t>n user ($CURRENTUSER*$)</w:t>
+        <w:t xml:space="preserve"> in</w:t>
+      </w:r>
+      <w:r>
+        <w:rPr>
+          <w:lang w:val="en-US"/>
+        </w:rPr>
+        <w:t xml:space="preserve"> user ($CURRENTUSER*$)</w:t>
       </w:r>
     </w:p>
     <w:p>

</xml_diff>

<commit_message>
chore: Update 'Test all signature replacement variables' sample template files
</commit_message>
<xml_diff>
--- a/src/templates/Signatures DOCX/Test all signature replacement variables.docx
+++ b/src/templates/Signatures DOCX/Test all signature replacement variables.docx
@@ -1,6 +1,6 @@
 
 <file path=word/document.xml><?xml version="1.0" encoding="utf-8"?>
-<w:document xmlns:wpc="http://schemas.microsoft.com/office/word/2010/wordprocessingCanvas" xmlns:cx="http://schemas.microsoft.com/office/drawing/2014/chartex" xmlns:cx1="http://schemas.microsoft.com/office/drawing/2015/9/8/chartex" xmlns:cx2="http://schemas.microsoft.com/office/drawing/2015/10/21/chartex" xmlns:cx3="http://schemas.microsoft.com/office/drawing/2016/5/9/chartex" xmlns:cx4="http://schemas.microsoft.com/office/drawing/2016/5/10/chartex" xmlns:cx5="http://schemas.microsoft.com/office/drawing/2016/5/11/chartex" xmlns:cx6="http://schemas.microsoft.com/office/drawing/2016/5/12/chartex" xmlns:cx7="http://schemas.microsoft.com/office/drawing/2016/5/13/chartex" xmlns:cx8="http://schemas.microsoft.com/office/drawing/2016/5/14/chartex" xmlns:mc="http://schemas.openxmlformats.org/markup-compatibility/2006" xmlns:aink="http://schemas.microsoft.com/office/drawing/2016/ink" xmlns:am3d="http://schemas.microsoft.com/office/drawing/2017/model3d" xmlns:o="urn:schemas-microsoft-com:office:office" xmlns:r="http://schemas.openxmlformats.org/officeDocument/2006/relationships" xmlns:m="http://schemas.openxmlformats.org/officeDocument/2006/math" xmlns:v="urn:schemas-microsoft-com:vml" xmlns:wp14="http://schemas.microsoft.com/office/word/2010/wordprocessingDrawing" xmlns:wp="http://schemas.openxmlformats.org/drawingml/2006/wordprocessingDrawing" xmlns:w10="urn:schemas-microsoft-com:office:word" xmlns:w="http://schemas.openxmlformats.org/wordprocessingml/2006/main" xmlns:w14="http://schemas.microsoft.com/office/word/2010/wordml" xmlns:w15="http://schemas.microsoft.com/office/word/2012/wordml" xmlns:w16cex="http://schemas.microsoft.com/office/word/2018/wordml/cex" xmlns:w16cid="http://schemas.microsoft.com/office/word/2016/wordml/cid" xmlns:w16="http://schemas.microsoft.com/office/word/2018/wordml" xmlns:w16sdtdh="http://schemas.microsoft.com/office/word/2020/wordml/sdtdatahash" xmlns:w16se="http://schemas.microsoft.com/office/word/2015/wordml/symex" xmlns:wpg="http://schemas.microsoft.com/office/word/2010/wordprocessingGroup" xmlns:wpi="http://schemas.microsoft.com/office/word/2010/wordprocessingInk" xmlns:wne="http://schemas.microsoft.com/office/word/2006/wordml" xmlns:wps="http://schemas.microsoft.com/office/word/2010/wordprocessingShape" mc:Ignorable="w14 w15 w16se w16cid w16 w16cex w16sdtdh wp14">
+<w:document xmlns:wpc="http://schemas.microsoft.com/office/word/2010/wordprocessingCanvas" xmlns:cx="http://schemas.microsoft.com/office/drawing/2014/chartex" xmlns:cx1="http://schemas.microsoft.com/office/drawing/2015/9/8/chartex" xmlns:cx2="http://schemas.microsoft.com/office/drawing/2015/10/21/chartex" xmlns:cx3="http://schemas.microsoft.com/office/drawing/2016/5/9/chartex" xmlns:cx4="http://schemas.microsoft.com/office/drawing/2016/5/10/chartex" xmlns:cx5="http://schemas.microsoft.com/office/drawing/2016/5/11/chartex" xmlns:cx6="http://schemas.microsoft.com/office/drawing/2016/5/12/chartex" xmlns:cx7="http://schemas.microsoft.com/office/drawing/2016/5/13/chartex" xmlns:cx8="http://schemas.microsoft.com/office/drawing/2016/5/14/chartex" xmlns:mc="http://schemas.openxmlformats.org/markup-compatibility/2006" xmlns:aink="http://schemas.microsoft.com/office/drawing/2016/ink" xmlns:am3d="http://schemas.microsoft.com/office/drawing/2017/model3d" xmlns:o="urn:schemas-microsoft-com:office:office" xmlns:oel="http://schemas.microsoft.com/office/2019/extlst" xmlns:r="http://schemas.openxmlformats.org/officeDocument/2006/relationships" xmlns:m="http://schemas.openxmlformats.org/officeDocument/2006/math" xmlns:v="urn:schemas-microsoft-com:vml" xmlns:wp14="http://schemas.microsoft.com/office/word/2010/wordprocessingDrawing" xmlns:wp="http://schemas.openxmlformats.org/drawingml/2006/wordprocessingDrawing" xmlns:w10="urn:schemas-microsoft-com:office:word" xmlns:w="http://schemas.openxmlformats.org/wordprocessingml/2006/main" xmlns:w14="http://schemas.microsoft.com/office/word/2010/wordml" xmlns:w15="http://schemas.microsoft.com/office/word/2012/wordml" xmlns:w16cex="http://schemas.microsoft.com/office/word/2018/wordml/cex" xmlns:w16cid="http://schemas.microsoft.com/office/word/2016/wordml/cid" xmlns:w16="http://schemas.microsoft.com/office/word/2018/wordml" xmlns:w16sdtdh="http://schemas.microsoft.com/office/word/2020/wordml/sdtdatahash" xmlns:w16se="http://schemas.microsoft.com/office/word/2015/wordml/symex" xmlns:wpg="http://schemas.microsoft.com/office/word/2010/wordprocessingGroup" xmlns:wpi="http://schemas.microsoft.com/office/word/2010/wordprocessingInk" xmlns:wne="http://schemas.microsoft.com/office/word/2006/wordml" xmlns:wps="http://schemas.microsoft.com/office/word/2010/wordprocessingShape" mc:Ignorable="w14 w15 w16se w16cid w16 w16cex w16sdtdh wp14">
   <w:body>
     <w:p>
       <w:pPr>
@@ -13,7 +13,19 @@
         <w:rPr>
           <w:lang w:val="en-US"/>
         </w:rPr>
-        <w:t>Test file containing all signature replacement variables</w:t>
+        <w:t xml:space="preserve">Test file containing all </w:t>
+      </w:r>
+      <w:r>
+        <w:rPr>
+          <w:lang w:val="en-US"/>
+        </w:rPr>
+        <w:t>default</w:t>
+      </w:r>
+      <w:r>
+        <w:rPr>
+          <w:lang w:val="en-US"/>
+        </w:rPr>
+        <w:t xml:space="preserve"> replacement variables</w:t>
       </w:r>
     </w:p>
     <w:p>
@@ -33,13 +45,31 @@
         <w:rPr>
           <w:lang w:val="en-US"/>
         </w:rPr>
-        <w:t xml:space="preserve"> in</w:t>
-      </w:r>
-      <w:r>
-        <w:rPr>
-          <w:lang w:val="en-US"/>
-        </w:rPr>
-        <w:t xml:space="preserve"> user ($CURRENTUSER*$)</w:t>
+        <w:t>-o</w:t>
+      </w:r>
+      <w:r>
+        <w:rPr>
+          <w:lang w:val="en-US"/>
+        </w:rPr>
+        <w:t>n</w:t>
+      </w:r>
+      <w:r>
+        <w:rPr>
+          <w:lang w:val="en-US"/>
+        </w:rPr>
+        <w:t xml:space="preserve"> user ($CURRENTUSER</w:t>
+      </w:r>
+      <w:r>
+        <w:rPr>
+          <w:lang w:val="en-US"/>
+        </w:rPr>
+        <w:t>[…]</w:t>
+      </w:r>
+      <w:r>
+        <w:rPr>
+          <w:lang w:val="en-US"/>
+        </w:rPr>
+        <w:t>$)</w:t>
       </w:r>
     </w:p>
     <w:p>
@@ -719,13 +749,25 @@
         <w:rPr>
           <w:lang w:val="en-US"/>
         </w:rPr>
-        <w:t xml:space="preserve"> i</w:t>
-      </w:r>
-      <w:r>
-        <w:rPr>
-          <w:lang w:val="en-US"/>
-        </w:rPr>
-        <w:t>n user ($CURRENTUSERMANAGER*$)</w:t>
+        <w:t>-on</w:t>
+      </w:r>
+      <w:r>
+        <w:rPr>
+          <w:lang w:val="en-US"/>
+        </w:rPr>
+        <w:t xml:space="preserve"> user ($CURRENTUSERMANAGER</w:t>
+      </w:r>
+      <w:r>
+        <w:rPr>
+          <w:lang w:val="en-US"/>
+        </w:rPr>
+        <w:t>[…]</w:t>
+      </w:r>
+      <w:r>
+        <w:rPr>
+          <w:lang w:val="en-US"/>
+        </w:rPr>
+        <w:t>$)</w:t>
       </w:r>
     </w:p>
     <w:p>
@@ -1579,7 +1621,19 @@
         <w:rPr>
           <w:lang w:val="en-US"/>
         </w:rPr>
-        <w:t>Current mailbox ($CURRENTMAILBOX*$)</w:t>
+        <w:t>Current mailbox ($CURRENTMAILBOX</w:t>
+      </w:r>
+      <w:r>
+        <w:rPr>
+          <w:lang w:val="en-US"/>
+        </w:rPr>
+        <w:t>[…]</w:t>
+      </w:r>
+      <w:r>
+        <w:rPr>
+          <w:lang w:val="en-US"/>
+        </w:rPr>
+        <w:t>$)</w:t>
       </w:r>
     </w:p>
     <w:p>
@@ -2424,13 +2478,6 @@
     </w:p>
     <w:p>
       <w:pPr>
-        <w:rPr>
-          <w:lang w:val="en-US"/>
-        </w:rPr>
-      </w:pPr>
-    </w:p>
-    <w:p>
-      <w:pPr>
         <w:pStyle w:val="Heading1"/>
         <w:rPr>
           <w:lang w:val="en-US"/>
@@ -2440,7 +2487,19 @@
         <w:rPr>
           <w:lang w:val="en-US"/>
         </w:rPr>
-        <w:t>Manager of current mailbox ($CURRENTMAILBOXMANAGER*$)</w:t>
+        <w:t>Manager of current mailbox ($CURRENTMAILBOXMANAGER</w:t>
+      </w:r>
+      <w:r>
+        <w:rPr>
+          <w:lang w:val="en-US"/>
+        </w:rPr>
+        <w:t>[…]</w:t>
+      </w:r>
+      <w:r>
+        <w:rPr>
+          <w:lang w:val="en-US"/>
+        </w:rPr>
+        <w:t>$)</w:t>
       </w:r>
     </w:p>
     <w:p>
@@ -3294,21 +3353,19 @@
         <w:rPr>
           <w:lang w:val="en-GB"/>
         </w:rPr>
-        <w:t>User photos ($</w:t>
-      </w:r>
-      <w:proofErr w:type="gramStart"/>
+        <w:t>User photos ($CURRENT[…]PHOTO</w:t>
+      </w:r>
+      <w:r>
+        <w:rPr>
+          <w:lang w:val="en-US"/>
+        </w:rPr>
+        <w:t>[…]</w:t>
+      </w:r>
       <w:r>
         <w:rPr>
           <w:lang w:val="en-GB"/>
         </w:rPr>
-        <w:t>CURRENT[</w:t>
-      </w:r>
-      <w:proofErr w:type="gramEnd"/>
-      <w:r>
-        <w:rPr>
-          <w:lang w:val="en-GB"/>
-        </w:rPr>
-        <w:t>…]PHOTO*$)</w:t>
+        <w:t>$)</w:t>
       </w:r>
     </w:p>
     <w:tbl>
@@ -3365,21 +3422,7 @@
               <w:rPr>
                 <w:lang w:val="en-GB"/>
               </w:rPr>
-              <w:t>$</w:t>
-            </w:r>
-            <w:proofErr w:type="gramStart"/>
-            <w:r>
-              <w:rPr>
-                <w:lang w:val="en-GB"/>
-              </w:rPr>
-              <w:t>CURRENT[</w:t>
-            </w:r>
-            <w:proofErr w:type="gramEnd"/>
-            <w:r>
-              <w:rPr>
-                <w:lang w:val="en-GB"/>
-              </w:rPr>
-              <w:t>…]PHOTO$.jpeg</w:t>
+              <w:t>$CURRENT[…]PHOTO$.jpeg</w:t>
             </w:r>
           </w:p>
           <w:p>
@@ -3409,21 +3452,7 @@
               <w:rPr>
                 <w:lang w:val="en-GB"/>
               </w:rPr>
-              <w:t>$</w:t>
-            </w:r>
-            <w:proofErr w:type="gramStart"/>
-            <w:r>
-              <w:rPr>
-                <w:lang w:val="en-GB"/>
-              </w:rPr>
-              <w:t>CURRENT[</w:t>
-            </w:r>
-            <w:proofErr w:type="gramEnd"/>
-            <w:r>
-              <w:rPr>
-                <w:lang w:val="en-GB"/>
-              </w:rPr>
-              <w:t>…]PHOTODELETEEMPTY$.jpeg</w:t>
+              <w:t>$CURRENT[…]PHOTODELETEEMPTY$.jpeg</w:t>
             </w:r>
           </w:p>
         </w:tc>
@@ -3443,21 +3472,7 @@
               <w:rPr>
                 <w:lang w:val="en-GB"/>
               </w:rPr>
-              <w:t>$</w:t>
-            </w:r>
-            <w:proofErr w:type="gramStart"/>
-            <w:r>
-              <w:rPr>
-                <w:lang w:val="en-GB"/>
-              </w:rPr>
-              <w:t>CURRENT[</w:t>
-            </w:r>
-            <w:proofErr w:type="gramEnd"/>
-            <w:r>
-              <w:rPr>
-                <w:lang w:val="en-GB"/>
-              </w:rPr>
-              <w:t>…]PHOTO$.jpeg with some fancy formatting</w:t>
+              <w:t>$CURRENT[…]PHOTO$.jpeg with some fancy formatting</w:t>
             </w:r>
           </w:p>
           <w:p>
@@ -3533,21 +3548,7 @@
               <w:rPr>
                 <w:lang w:val="en-GB"/>
               </w:rPr>
-              <w:t xml:space="preserve">If the attribute </w:t>
-            </w:r>
-            <w:proofErr w:type="spellStart"/>
-            <w:r>
-              <w:rPr>
-                <w:lang w:val="en-GB"/>
-              </w:rPr>
-              <w:t>thumbailPhoto</w:t>
-            </w:r>
-            <w:proofErr w:type="spellEnd"/>
-            <w:r>
-              <w:rPr>
-                <w:lang w:val="en-GB"/>
-              </w:rPr>
-              <w:t xml:space="preserve"> of the Active Directory object in scope has data, the sample picture is replaced.</w:t>
+              <w:t>If the attribute thumbailPhoto of the Active Directory object in scope has data, the sample picture is replaced.</w:t>
             </w:r>
           </w:p>
           <w:p>
@@ -3562,21 +3563,7 @@
               <w:rPr>
                 <w:lang w:val="en-GB"/>
               </w:rPr>
-              <w:t xml:space="preserve">If </w:t>
-            </w:r>
-            <w:proofErr w:type="spellStart"/>
-            <w:r>
-              <w:rPr>
-                <w:lang w:val="en-GB"/>
-              </w:rPr>
-              <w:t>thumbnailPhoto</w:t>
-            </w:r>
-            <w:proofErr w:type="spellEnd"/>
-            <w:r>
-              <w:rPr>
-                <w:lang w:val="en-GB"/>
-              </w:rPr>
-              <w:t xml:space="preserve"> does not have data, the sample picture is shown.</w:t>
+              <w:t>If thumbnailPhoto does not have data, the sample picture is shown.</w:t>
             </w:r>
           </w:p>
         </w:tc>
@@ -3618,21 +3605,7 @@
               <w:rPr>
                 <w:lang w:val="en-GB"/>
               </w:rPr>
-              <w:t xml:space="preserve">If the attribute </w:t>
-            </w:r>
-            <w:proofErr w:type="spellStart"/>
-            <w:r>
-              <w:rPr>
-                <w:lang w:val="en-GB"/>
-              </w:rPr>
-              <w:t>thumbailPhoto</w:t>
-            </w:r>
-            <w:proofErr w:type="spellEnd"/>
-            <w:r>
-              <w:rPr>
-                <w:lang w:val="en-GB"/>
-              </w:rPr>
-              <w:t xml:space="preserve"> of the Active Directory object in scope has data, the sample picture is replaced.</w:t>
+              <w:t>If the attribute thumbailPhoto of the Active Directory object in scope has data, the sample picture is replaced.</w:t>
             </w:r>
           </w:p>
           <w:p>
@@ -3647,21 +3620,7 @@
               <w:rPr>
                 <w:lang w:val="en-GB"/>
               </w:rPr>
-              <w:t xml:space="preserve">If </w:t>
-            </w:r>
-            <w:proofErr w:type="spellStart"/>
-            <w:r>
-              <w:rPr>
-                <w:lang w:val="en-GB"/>
-              </w:rPr>
-              <w:t>thumbnailPhoto</w:t>
-            </w:r>
-            <w:proofErr w:type="spellEnd"/>
-            <w:r>
-              <w:rPr>
-                <w:lang w:val="en-GB"/>
-              </w:rPr>
-              <w:t xml:space="preserve"> does not have data, the sample picture is deleted.</w:t>
+              <w:t>If thumbnailPhoto does not have data, the sample picture is deleted.</w:t>
             </w:r>
           </w:p>
         </w:tc>
@@ -3702,21 +3661,7 @@
               <w:rPr>
                 <w:lang w:val="en-GB"/>
               </w:rPr>
-              <w:t xml:space="preserve">If the attribute </w:t>
-            </w:r>
-            <w:proofErr w:type="spellStart"/>
-            <w:r>
-              <w:rPr>
-                <w:lang w:val="en-GB"/>
-              </w:rPr>
-              <w:t>thumbailPhoto</w:t>
-            </w:r>
-            <w:proofErr w:type="spellEnd"/>
-            <w:r>
-              <w:rPr>
-                <w:lang w:val="en-GB"/>
-              </w:rPr>
-              <w:t xml:space="preserve"> of the Active Directory object in scope has data, the sample picture is replaced.</w:t>
+              <w:t>If the attribute thumbailPhoto of the Active Directory object in scope has data, the sample picture is replaced.</w:t>
             </w:r>
           </w:p>
           <w:p>
@@ -3731,21 +3676,7 @@
               <w:rPr>
                 <w:lang w:val="en-GB"/>
               </w:rPr>
-              <w:t xml:space="preserve">If </w:t>
-            </w:r>
-            <w:proofErr w:type="spellStart"/>
-            <w:r>
-              <w:rPr>
-                <w:lang w:val="en-GB"/>
-              </w:rPr>
-              <w:t>thumbnailPhoto</w:t>
-            </w:r>
-            <w:proofErr w:type="spellEnd"/>
-            <w:r>
-              <w:rPr>
-                <w:lang w:val="en-GB"/>
-              </w:rPr>
-              <w:t xml:space="preserve"> does not have data, the sample picture is shown.</w:t>
+              <w:t>If thumbnailPhoto does not have data, the sample picture is shown.</w:t>
             </w:r>
           </w:p>
         </w:tc>
@@ -3780,13 +3711,13 @@
               <w:rPr>
                 <w:lang w:val="en-GB"/>
               </w:rPr>
-              <w:t xml:space="preserve"> i</w:t>
+              <w:t>-on</w:t>
             </w:r>
             <w:r>
               <w:rPr>
                 <w:lang w:val="en-GB"/>
               </w:rPr>
-              <w:t>n user</w:t>
+              <w:t xml:space="preserve"> user</w:t>
             </w:r>
           </w:p>
         </w:tc>
@@ -4113,13 +4044,13 @@
               <w:rPr>
                 <w:lang w:val="en-GB"/>
               </w:rPr>
-              <w:t xml:space="preserve"> i</w:t>
+              <w:t>-on</w:t>
             </w:r>
             <w:r>
               <w:rPr>
                 <w:lang w:val="en-GB"/>
               </w:rPr>
-              <w:t>n user</w:t>
+              <w:t xml:space="preserve"> user</w:t>
             </w:r>
           </w:p>
         </w:tc>
@@ -5414,7 +5345,7 @@
 </file>
 
 <file path=word/endnotes.xml><?xml version="1.0" encoding="utf-8"?>
-<w:endnotes xmlns:wpc="http://schemas.microsoft.com/office/word/2010/wordprocessingCanvas" xmlns:cx="http://schemas.microsoft.com/office/drawing/2014/chartex" xmlns:cx1="http://schemas.microsoft.com/office/drawing/2015/9/8/chartex" xmlns:cx2="http://schemas.microsoft.com/office/drawing/2015/10/21/chartex" xmlns:cx3="http://schemas.microsoft.com/office/drawing/2016/5/9/chartex" xmlns:cx4="http://schemas.microsoft.com/office/drawing/2016/5/10/chartex" xmlns:cx5="http://schemas.microsoft.com/office/drawing/2016/5/11/chartex" xmlns:cx6="http://schemas.microsoft.com/office/drawing/2016/5/12/chartex" xmlns:cx7="http://schemas.microsoft.com/office/drawing/2016/5/13/chartex" xmlns:cx8="http://schemas.microsoft.com/office/drawing/2016/5/14/chartex" xmlns:mc="http://schemas.openxmlformats.org/markup-compatibility/2006" xmlns:aink="http://schemas.microsoft.com/office/drawing/2016/ink" xmlns:am3d="http://schemas.microsoft.com/office/drawing/2017/model3d" xmlns:o="urn:schemas-microsoft-com:office:office" xmlns:r="http://schemas.openxmlformats.org/officeDocument/2006/relationships" xmlns:m="http://schemas.openxmlformats.org/officeDocument/2006/math" xmlns:v="urn:schemas-microsoft-com:vml" xmlns:wp14="http://schemas.microsoft.com/office/word/2010/wordprocessingDrawing" xmlns:wp="http://schemas.openxmlformats.org/drawingml/2006/wordprocessingDrawing" xmlns:w10="urn:schemas-microsoft-com:office:word" xmlns:w="http://schemas.openxmlformats.org/wordprocessingml/2006/main" xmlns:w14="http://schemas.microsoft.com/office/word/2010/wordml" xmlns:w15="http://schemas.microsoft.com/office/word/2012/wordml" xmlns:w16cex="http://schemas.microsoft.com/office/word/2018/wordml/cex" xmlns:w16cid="http://schemas.microsoft.com/office/word/2016/wordml/cid" xmlns:w16="http://schemas.microsoft.com/office/word/2018/wordml" xmlns:w16sdtdh="http://schemas.microsoft.com/office/word/2020/wordml/sdtdatahash" xmlns:w16se="http://schemas.microsoft.com/office/word/2015/wordml/symex" xmlns:wpg="http://schemas.microsoft.com/office/word/2010/wordprocessingGroup" xmlns:wpi="http://schemas.microsoft.com/office/word/2010/wordprocessingInk" xmlns:wne="http://schemas.microsoft.com/office/word/2006/wordml" xmlns:wps="http://schemas.microsoft.com/office/word/2010/wordprocessingShape" mc:Ignorable="w14 w15 w16se w16cid w16 w16cex w16sdtdh wp14">
+<w:endnotes xmlns:wpc="http://schemas.microsoft.com/office/word/2010/wordprocessingCanvas" xmlns:cx="http://schemas.microsoft.com/office/drawing/2014/chartex" xmlns:cx1="http://schemas.microsoft.com/office/drawing/2015/9/8/chartex" xmlns:cx2="http://schemas.microsoft.com/office/drawing/2015/10/21/chartex" xmlns:cx3="http://schemas.microsoft.com/office/drawing/2016/5/9/chartex" xmlns:cx4="http://schemas.microsoft.com/office/drawing/2016/5/10/chartex" xmlns:cx5="http://schemas.microsoft.com/office/drawing/2016/5/11/chartex" xmlns:cx6="http://schemas.microsoft.com/office/drawing/2016/5/12/chartex" xmlns:cx7="http://schemas.microsoft.com/office/drawing/2016/5/13/chartex" xmlns:cx8="http://schemas.microsoft.com/office/drawing/2016/5/14/chartex" xmlns:mc="http://schemas.openxmlformats.org/markup-compatibility/2006" xmlns:aink="http://schemas.microsoft.com/office/drawing/2016/ink" xmlns:am3d="http://schemas.microsoft.com/office/drawing/2017/model3d" xmlns:o="urn:schemas-microsoft-com:office:office" xmlns:oel="http://schemas.microsoft.com/office/2019/extlst" xmlns:r="http://schemas.openxmlformats.org/officeDocument/2006/relationships" xmlns:m="http://schemas.openxmlformats.org/officeDocument/2006/math" xmlns:v="urn:schemas-microsoft-com:vml" xmlns:wp14="http://schemas.microsoft.com/office/word/2010/wordprocessingDrawing" xmlns:wp="http://schemas.openxmlformats.org/drawingml/2006/wordprocessingDrawing" xmlns:w10="urn:schemas-microsoft-com:office:word" xmlns:w="http://schemas.openxmlformats.org/wordprocessingml/2006/main" xmlns:w14="http://schemas.microsoft.com/office/word/2010/wordml" xmlns:w15="http://schemas.microsoft.com/office/word/2012/wordml" xmlns:w16cex="http://schemas.microsoft.com/office/word/2018/wordml/cex" xmlns:w16cid="http://schemas.microsoft.com/office/word/2016/wordml/cid" xmlns:w16="http://schemas.microsoft.com/office/word/2018/wordml" xmlns:w16sdtdh="http://schemas.microsoft.com/office/word/2020/wordml/sdtdatahash" xmlns:w16se="http://schemas.microsoft.com/office/word/2015/wordml/symex" xmlns:wpg="http://schemas.microsoft.com/office/word/2010/wordprocessingGroup" xmlns:wpi="http://schemas.microsoft.com/office/word/2010/wordprocessingInk" xmlns:wne="http://schemas.microsoft.com/office/word/2006/wordml" xmlns:wps="http://schemas.microsoft.com/office/word/2010/wordprocessingShape" mc:Ignorable="w14 w15 w16se w16cid w16 w16cex w16sdtdh wp14">
   <w:endnote w:type="separator" w:id="-1">
     <w:p>
       <w:pPr>
@@ -5439,7 +5370,7 @@
 </file>
 
 <file path=word/footnotes.xml><?xml version="1.0" encoding="utf-8"?>
-<w:footnotes xmlns:wpc="http://schemas.microsoft.com/office/word/2010/wordprocessingCanvas" xmlns:cx="http://schemas.microsoft.com/office/drawing/2014/chartex" xmlns:cx1="http://schemas.microsoft.com/office/drawing/2015/9/8/chartex" xmlns:cx2="http://schemas.microsoft.com/office/drawing/2015/10/21/chartex" xmlns:cx3="http://schemas.microsoft.com/office/drawing/2016/5/9/chartex" xmlns:cx4="http://schemas.microsoft.com/office/drawing/2016/5/10/chartex" xmlns:cx5="http://schemas.microsoft.com/office/drawing/2016/5/11/chartex" xmlns:cx6="http://schemas.microsoft.com/office/drawing/2016/5/12/chartex" xmlns:cx7="http://schemas.microsoft.com/office/drawing/2016/5/13/chartex" xmlns:cx8="http://schemas.microsoft.com/office/drawing/2016/5/14/chartex" xmlns:mc="http://schemas.openxmlformats.org/markup-compatibility/2006" xmlns:aink="http://schemas.microsoft.com/office/drawing/2016/ink" xmlns:am3d="http://schemas.microsoft.com/office/drawing/2017/model3d" xmlns:o="urn:schemas-microsoft-com:office:office" xmlns:r="http://schemas.openxmlformats.org/officeDocument/2006/relationships" xmlns:m="http://schemas.openxmlformats.org/officeDocument/2006/math" xmlns:v="urn:schemas-microsoft-com:vml" xmlns:wp14="http://schemas.microsoft.com/office/word/2010/wordprocessingDrawing" xmlns:wp="http://schemas.openxmlformats.org/drawingml/2006/wordprocessingDrawing" xmlns:w10="urn:schemas-microsoft-com:office:word" xmlns:w="http://schemas.openxmlformats.org/wordprocessingml/2006/main" xmlns:w14="http://schemas.microsoft.com/office/word/2010/wordml" xmlns:w15="http://schemas.microsoft.com/office/word/2012/wordml" xmlns:w16cex="http://schemas.microsoft.com/office/word/2018/wordml/cex" xmlns:w16cid="http://schemas.microsoft.com/office/word/2016/wordml/cid" xmlns:w16="http://schemas.microsoft.com/office/word/2018/wordml" xmlns:w16sdtdh="http://schemas.microsoft.com/office/word/2020/wordml/sdtdatahash" xmlns:w16se="http://schemas.microsoft.com/office/word/2015/wordml/symex" xmlns:wpg="http://schemas.microsoft.com/office/word/2010/wordprocessingGroup" xmlns:wpi="http://schemas.microsoft.com/office/word/2010/wordprocessingInk" xmlns:wne="http://schemas.microsoft.com/office/word/2006/wordml" xmlns:wps="http://schemas.microsoft.com/office/word/2010/wordprocessingShape" mc:Ignorable="w14 w15 w16se w16cid w16 w16cex w16sdtdh wp14">
+<w:footnotes xmlns:wpc="http://schemas.microsoft.com/office/word/2010/wordprocessingCanvas" xmlns:cx="http://schemas.microsoft.com/office/drawing/2014/chartex" xmlns:cx1="http://schemas.microsoft.com/office/drawing/2015/9/8/chartex" xmlns:cx2="http://schemas.microsoft.com/office/drawing/2015/10/21/chartex" xmlns:cx3="http://schemas.microsoft.com/office/drawing/2016/5/9/chartex" xmlns:cx4="http://schemas.microsoft.com/office/drawing/2016/5/10/chartex" xmlns:cx5="http://schemas.microsoft.com/office/drawing/2016/5/11/chartex" xmlns:cx6="http://schemas.microsoft.com/office/drawing/2016/5/12/chartex" xmlns:cx7="http://schemas.microsoft.com/office/drawing/2016/5/13/chartex" xmlns:cx8="http://schemas.microsoft.com/office/drawing/2016/5/14/chartex" xmlns:mc="http://schemas.openxmlformats.org/markup-compatibility/2006" xmlns:aink="http://schemas.microsoft.com/office/drawing/2016/ink" xmlns:am3d="http://schemas.microsoft.com/office/drawing/2017/model3d" xmlns:o="urn:schemas-microsoft-com:office:office" xmlns:oel="http://schemas.microsoft.com/office/2019/extlst" xmlns:r="http://schemas.openxmlformats.org/officeDocument/2006/relationships" xmlns:m="http://schemas.openxmlformats.org/officeDocument/2006/math" xmlns:v="urn:schemas-microsoft-com:vml" xmlns:wp14="http://schemas.microsoft.com/office/word/2010/wordprocessingDrawing" xmlns:wp="http://schemas.openxmlformats.org/drawingml/2006/wordprocessingDrawing" xmlns:w10="urn:schemas-microsoft-com:office:word" xmlns:w="http://schemas.openxmlformats.org/wordprocessingml/2006/main" xmlns:w14="http://schemas.microsoft.com/office/word/2010/wordml" xmlns:w15="http://schemas.microsoft.com/office/word/2012/wordml" xmlns:w16cex="http://schemas.microsoft.com/office/word/2018/wordml/cex" xmlns:w16cid="http://schemas.microsoft.com/office/word/2016/wordml/cid" xmlns:w16="http://schemas.microsoft.com/office/word/2018/wordml" xmlns:w16sdtdh="http://schemas.microsoft.com/office/word/2020/wordml/sdtdatahash" xmlns:w16se="http://schemas.microsoft.com/office/word/2015/wordml/symex" xmlns:wpg="http://schemas.microsoft.com/office/word/2010/wordprocessingGroup" xmlns:wpi="http://schemas.microsoft.com/office/word/2010/wordprocessingInk" xmlns:wne="http://schemas.microsoft.com/office/word/2006/wordml" xmlns:wps="http://schemas.microsoft.com/office/word/2010/wordprocessingShape" mc:Ignorable="w14 w15 w16se w16cid w16 w16cex w16sdtdh wp14">
   <w:footnote w:type="separator" w:id="-1">
     <w:p>
       <w:pPr>

</xml_diff>

<commit_message>
fix: Include state in list of default replacement variables
</commit_message>
<xml_diff>
--- a/src/templates/Signatures DOCX/Test all signature replacement variables.docx
+++ b/src/templates/Signatures DOCX/Test all signature replacement variables.docx
@@ -4,7 +4,7 @@
   <w:body>
     <w:p>
       <w:pPr>
-        <w:pStyle w:val="Title"/>
+        <w:pStyle w:val="Titel"/>
         <w:rPr>
           <w:lang w:val="en-US"/>
         </w:rPr>
@@ -30,7 +30,7 @@
     </w:p>
     <w:p>
       <w:pPr>
-        <w:pStyle w:val="Heading1"/>
+        <w:pStyle w:val="berschrift1"/>
         <w:rPr>
           <w:lang w:val="en-US"/>
         </w:rPr>
@@ -212,6 +212,43 @@
         <w:rPr>
           <w:lang w:val="en-US"/>
         </w:rPr>
+        <w:t>CURRENTUSER</w:t>
+      </w:r>
+      <w:r>
+        <w:rPr>
+          <w:lang w:val="en-US"/>
+        </w:rPr>
+        <w:t>STATE</w:t>
+      </w:r>
+      <w:r>
+        <w:rPr>
+          <w:lang w:val="en-US"/>
+        </w:rPr>
+        <w:t>: $CURRENTUSER</w:t>
+      </w:r>
+      <w:r>
+        <w:rPr>
+          <w:lang w:val="en-US"/>
+        </w:rPr>
+        <w:t>STATE</w:t>
+      </w:r>
+      <w:r>
+        <w:rPr>
+          <w:lang w:val="en-US"/>
+        </w:rPr>
+        <w:t>$</w:t>
+      </w:r>
+    </w:p>
+    <w:p>
+      <w:pPr>
+        <w:rPr>
+          <w:lang w:val="en-US"/>
+        </w:rPr>
+      </w:pPr>
+      <w:r>
+        <w:rPr>
+          <w:lang w:val="en-US"/>
+        </w:rPr>
         <w:t>CURRENTUSERCOUNTRY: $CURRENTUSERCOUNTRY$</w:t>
       </w:r>
     </w:p>
@@ -618,6 +655,7 @@
         <w:rPr>
           <w:lang w:val="en-US"/>
         </w:rPr>
+        <w:lastRenderedPageBreak/>
         <w:t xml:space="preserve">CURRENTUSEREXTATTR12: </w:t>
       </w:r>
       <w:r>
@@ -734,7 +772,7 @@
     </w:p>
     <w:p>
       <w:pPr>
-        <w:pStyle w:val="Heading1"/>
+        <w:pStyle w:val="berschrift1"/>
         <w:rPr>
           <w:lang w:val="en-US"/>
         </w:rPr>
@@ -910,6 +948,43 @@
         <w:rPr>
           <w:lang w:val="en-US"/>
         </w:rPr>
+        <w:t>CURRENTUSER</w:t>
+      </w:r>
+      <w:r>
+        <w:rPr>
+          <w:lang w:val="en-US"/>
+        </w:rPr>
+        <w:t>MANAGER</w:t>
+      </w:r>
+      <w:r>
+        <w:rPr>
+          <w:lang w:val="en-US"/>
+        </w:rPr>
+        <w:t>STATE: $CURRENTUSER</w:t>
+      </w:r>
+      <w:r>
+        <w:rPr>
+          <w:lang w:val="en-US"/>
+        </w:rPr>
+        <w:t>MANAGER</w:t>
+      </w:r>
+      <w:r>
+        <w:rPr>
+          <w:lang w:val="en-US"/>
+        </w:rPr>
+        <w:t>STATE$</w:t>
+      </w:r>
+    </w:p>
+    <w:p>
+      <w:pPr>
+        <w:rPr>
+          <w:lang w:val="en-US"/>
+        </w:rPr>
+      </w:pPr>
+      <w:r>
+        <w:rPr>
+          <w:lang w:val="en-US"/>
+        </w:rPr>
         <w:t>CURRENTUSERMANAGERCOUNTRY: $CURRENTUSERMANAGERCOUNTRY$</w:t>
       </w:r>
     </w:p>
@@ -1405,6 +1480,7 @@
         <w:rPr>
           <w:lang w:val="en-US"/>
         </w:rPr>
+        <w:lastRenderedPageBreak/>
         <w:t xml:space="preserve">CURRENTUSERMANAGEREXTATTR11: </w:t>
       </w:r>
       <w:r>
@@ -1612,7 +1688,7 @@
     </w:p>
     <w:p>
       <w:pPr>
-        <w:pStyle w:val="Heading1"/>
+        <w:pStyle w:val="berschrift1"/>
         <w:rPr>
           <w:lang w:val="en-US"/>
         </w:rPr>
@@ -1776,6 +1852,43 @@
         <w:rPr>
           <w:lang w:val="en-US"/>
         </w:rPr>
+        <w:t>CURRENT</w:t>
+      </w:r>
+      <w:r>
+        <w:rPr>
+          <w:lang w:val="en-US"/>
+        </w:rPr>
+        <w:t>MAILBOX</w:t>
+      </w:r>
+      <w:r>
+        <w:rPr>
+          <w:lang w:val="en-US"/>
+        </w:rPr>
+        <w:t>STATE: $CURRENT</w:t>
+      </w:r>
+      <w:r>
+        <w:rPr>
+          <w:lang w:val="en-US"/>
+        </w:rPr>
+        <w:t>MAILBOX</w:t>
+      </w:r>
+      <w:r>
+        <w:rPr>
+          <w:lang w:val="en-US"/>
+        </w:rPr>
+        <w:t>STATE$</w:t>
+      </w:r>
+    </w:p>
+    <w:p>
+      <w:pPr>
+        <w:rPr>
+          <w:lang w:val="en-US"/>
+        </w:rPr>
+      </w:pPr>
+      <w:r>
+        <w:rPr>
+          <w:lang w:val="en-US"/>
+        </w:rPr>
         <w:t>CURRENTMAILBOXCOUNTRY: $CURRENTMAILBOXCOUNTRY$</w:t>
       </w:r>
     </w:p>
@@ -2228,6 +2341,7 @@
         <w:rPr>
           <w:lang w:val="en-US"/>
         </w:rPr>
+        <w:lastRenderedPageBreak/>
         <w:t xml:space="preserve">CURRENTMAILBOXEXTATTR10: </w:t>
       </w:r>
       <w:r>
@@ -2478,7 +2592,7 @@
     </w:p>
     <w:p>
       <w:pPr>
-        <w:pStyle w:val="Heading1"/>
+        <w:pStyle w:val="berschrift1"/>
         <w:rPr>
           <w:lang w:val="en-US"/>
         </w:rPr>
@@ -2642,6 +2756,43 @@
         <w:rPr>
           <w:lang w:val="en-US"/>
         </w:rPr>
+        <w:t>CURRENTMAILBOX</w:t>
+      </w:r>
+      <w:r>
+        <w:rPr>
+          <w:lang w:val="en-US"/>
+        </w:rPr>
+        <w:t>MANAGER</w:t>
+      </w:r>
+      <w:r>
+        <w:rPr>
+          <w:lang w:val="en-US"/>
+        </w:rPr>
+        <w:t>STATE: $CURRENTMAILBOX</w:t>
+      </w:r>
+      <w:r>
+        <w:rPr>
+          <w:lang w:val="en-US"/>
+        </w:rPr>
+        <w:t>MANAGER</w:t>
+      </w:r>
+      <w:r>
+        <w:rPr>
+          <w:lang w:val="en-US"/>
+        </w:rPr>
+        <w:t>STATE$</w:t>
+      </w:r>
+    </w:p>
+    <w:p>
+      <w:pPr>
+        <w:rPr>
+          <w:lang w:val="en-US"/>
+        </w:rPr>
+      </w:pPr>
+      <w:r>
+        <w:rPr>
+          <w:lang w:val="en-US"/>
+        </w:rPr>
         <w:t>CURRENTMAILBOXMANAGERCOUNTRY: $CURRENTMAILBOXMANAGERCOUNTRY$</w:t>
       </w:r>
     </w:p>
@@ -3051,6 +3202,7 @@
         <w:rPr>
           <w:lang w:val="en-US"/>
         </w:rPr>
+        <w:lastRenderedPageBreak/>
         <w:t xml:space="preserve">CURRENTMAILBOXMANAGEREXTATTR9: </w:t>
       </w:r>
       <w:r>
@@ -3344,7 +3496,7 @@
     </w:p>
     <w:p>
       <w:pPr>
-        <w:pStyle w:val="Heading1"/>
+        <w:pStyle w:val="berschrift1"/>
         <w:rPr>
           <w:lang w:val="en-GB"/>
         </w:rPr>
@@ -3370,7 +3522,7 @@
     </w:p>
     <w:tbl>
       <w:tblPr>
-        <w:tblStyle w:val="GridTable4-Accent6"/>
+        <w:tblStyle w:val="Gitternetztabelle4Akzent6"/>
         <w:tblW w:w="20667" w:type="dxa"/>
         <w:tblInd w:w="0" w:type="dxa"/>
         <w:tblLook w:val="04A0" w:firstRow="1" w:lastRow="0" w:firstColumn="1" w:lastColumn="0" w:noHBand="0" w:noVBand="1"/>
@@ -4404,6 +4556,7 @@
                 <w:noProof/>
                 <w:lang w:eastAsia="de-AT"/>
               </w:rPr>
+              <w:lastRenderedPageBreak/>
               <w:drawing>
                 <wp:inline distT="0" distB="0" distL="0" distR="0" wp14:anchorId="00CE0EFB" wp14:editId="3C54A20C">
                   <wp:extent cx="1524000" cy="1524000"/>
@@ -4478,6 +4631,7 @@
               <w:rPr>
                 <w:lang w:val="en-GB"/>
               </w:rPr>
+              <w:lastRenderedPageBreak/>
               <w:t>$CURRENTMAILBOXPHOTODELETEEMPTY$.jpeg</w:t>
             </w:r>
           </w:p>
@@ -4494,6 +4648,7 @@
                 <w:noProof/>
                 <w:lang w:eastAsia="de-AT"/>
               </w:rPr>
+              <w:lastRenderedPageBreak/>
               <w:drawing>
                 <wp:inline distT="0" distB="0" distL="0" distR="0" wp14:anchorId="7C215593" wp14:editId="5B5830B6">
                   <wp:extent cx="1524000" cy="1524000"/>
@@ -4567,6 +4722,7 @@
               <w:rPr>
                 <w:lang w:val="en-GB"/>
               </w:rPr>
+              <w:lastRenderedPageBreak/>
               <w:t>$CURRENTMAILBOXPHOTO$.jpeg</w:t>
             </w:r>
           </w:p>
@@ -4583,6 +4739,7 @@
                 <w:noProof/>
                 <w:lang w:eastAsia="de-AT"/>
               </w:rPr>
+              <w:lastRenderedPageBreak/>
               <w:drawing>
                 <wp:inline distT="0" distB="0" distL="0" distR="0" wp14:anchorId="716CD5A2" wp14:editId="7312D301">
                   <wp:extent cx="1524000" cy="1524000"/>
@@ -4690,6 +4847,7 @@
               <w:rPr>
                 <w:lang w:val="en-GB"/>
               </w:rPr>
+              <w:lastRenderedPageBreak/>
               <w:t>Manager of current mailbox</w:t>
             </w:r>
           </w:p>
@@ -5789,7 +5947,7 @@
     <w:lsdException w:name="Unresolved Mention" w:semiHidden="1" w:unhideWhenUsed="1"/>
     <w:lsdException w:name="Smart Link" w:semiHidden="1" w:unhideWhenUsed="1"/>
   </w:latentStyles>
-  <w:style w:type="paragraph" w:default="1" w:styleId="Normal">
+  <w:style w:type="paragraph" w:default="1" w:styleId="Standard">
     <w:name w:val="Normal"/>
     <w:qFormat/>
     <w:rsid w:val="0021301A"/>
@@ -5797,11 +5955,11 @@
       <w:spacing w:line="256" w:lineRule="auto"/>
     </w:pPr>
   </w:style>
-  <w:style w:type="paragraph" w:styleId="Heading1">
+  <w:style w:type="paragraph" w:styleId="berschrift1">
     <w:name w:val="heading 1"/>
-    <w:basedOn w:val="Normal"/>
-    <w:next w:val="Normal"/>
-    <w:link w:val="Heading1Char"/>
+    <w:basedOn w:val="Standard"/>
+    <w:next w:val="Standard"/>
+    <w:link w:val="berschrift1Zchn"/>
     <w:uiPriority w:val="9"/>
     <w:qFormat/>
     <w:rsid w:val="00730BD0"/>
@@ -5818,13 +5976,13 @@
       <w:szCs w:val="32"/>
     </w:rPr>
   </w:style>
-  <w:style w:type="character" w:default="1" w:styleId="DefaultParagraphFont">
+  <w:style w:type="character" w:default="1" w:styleId="Absatz-Standardschriftart">
     <w:name w:val="Default Paragraph Font"/>
     <w:uiPriority w:val="1"/>
     <w:semiHidden/>
     <w:unhideWhenUsed/>
   </w:style>
-  <w:style w:type="table" w:default="1" w:styleId="TableNormal">
+  <w:style w:type="table" w:default="1" w:styleId="NormaleTabelle">
     <w:name w:val="Normal Table"/>
     <w:uiPriority w:val="99"/>
     <w:semiHidden/>
@@ -5839,16 +5997,16 @@
       </w:tblCellMar>
     </w:tblPr>
   </w:style>
-  <w:style w:type="numbering" w:default="1" w:styleId="NoList">
+  <w:style w:type="numbering" w:default="1" w:styleId="KeineListe">
     <w:name w:val="No List"/>
     <w:uiPriority w:val="99"/>
     <w:semiHidden/>
     <w:unhideWhenUsed/>
   </w:style>
-  <w:style w:type="paragraph" w:styleId="HTMLPreformatted">
+  <w:style w:type="paragraph" w:styleId="HTMLVorformatiert">
     <w:name w:val="HTML Preformatted"/>
-    <w:basedOn w:val="Normal"/>
-    <w:link w:val="HTMLPreformattedChar"/>
+    <w:basedOn w:val="Standard"/>
+    <w:link w:val="HTMLVorformatiertZchn"/>
     <w:uiPriority w:val="99"/>
     <w:semiHidden/>
     <w:unhideWhenUsed/>
@@ -5881,10 +6039,10 @@
       <w:lang w:eastAsia="de-AT"/>
     </w:rPr>
   </w:style>
-  <w:style w:type="character" w:customStyle="1" w:styleId="HTMLPreformattedChar">
-    <w:name w:val="HTML Preformatted Char"/>
-    <w:basedOn w:val="DefaultParagraphFont"/>
-    <w:link w:val="HTMLPreformatted"/>
+  <w:style w:type="character" w:customStyle="1" w:styleId="HTMLVorformatiertZchn">
+    <w:name w:val="HTML Vorformatiert Zchn"/>
+    <w:basedOn w:val="Absatz-Standardschriftart"/>
+    <w:link w:val="HTMLVorformatiert"/>
     <w:uiPriority w:val="99"/>
     <w:semiHidden/>
     <w:rsid w:val="00730BD0"/>
@@ -5895,10 +6053,10 @@
       <w:lang w:eastAsia="de-AT"/>
     </w:rPr>
   </w:style>
-  <w:style w:type="character" w:customStyle="1" w:styleId="Heading1Char">
-    <w:name w:val="Heading 1 Char"/>
-    <w:basedOn w:val="DefaultParagraphFont"/>
-    <w:link w:val="Heading1"/>
+  <w:style w:type="character" w:customStyle="1" w:styleId="berschrift1Zchn">
+    <w:name w:val="Überschrift 1 Zchn"/>
+    <w:basedOn w:val="Absatz-Standardschriftart"/>
+    <w:link w:val="berschrift1"/>
     <w:uiPriority w:val="9"/>
     <w:rsid w:val="00730BD0"/>
     <w:rPr>
@@ -5908,11 +6066,11 @@
       <w:szCs w:val="32"/>
     </w:rPr>
   </w:style>
-  <w:style w:type="paragraph" w:styleId="Title">
+  <w:style w:type="paragraph" w:styleId="Titel">
     <w:name w:val="Title"/>
-    <w:basedOn w:val="Normal"/>
-    <w:next w:val="Normal"/>
-    <w:link w:val="TitleChar"/>
+    <w:basedOn w:val="Standard"/>
+    <w:next w:val="Standard"/>
+    <w:link w:val="TitelZchn"/>
     <w:uiPriority w:val="10"/>
     <w:qFormat/>
     <w:rsid w:val="00730BD0"/>
@@ -5928,10 +6086,10 @@
       <w:szCs w:val="56"/>
     </w:rPr>
   </w:style>
-  <w:style w:type="character" w:customStyle="1" w:styleId="TitleChar">
-    <w:name w:val="Title Char"/>
-    <w:basedOn w:val="DefaultParagraphFont"/>
-    <w:link w:val="Title"/>
+  <w:style w:type="character" w:customStyle="1" w:styleId="TitelZchn">
+    <w:name w:val="Titel Zchn"/>
+    <w:basedOn w:val="Absatz-Standardschriftart"/>
+    <w:link w:val="Titel"/>
     <w:uiPriority w:val="10"/>
     <w:rsid w:val="00730BD0"/>
     <w:rPr>
@@ -5942,10 +6100,10 @@
       <w:szCs w:val="56"/>
     </w:rPr>
   </w:style>
-  <w:style w:type="paragraph" w:styleId="Header">
+  <w:style w:type="paragraph" w:styleId="Kopfzeile">
     <w:name w:val="header"/>
-    <w:basedOn w:val="Normal"/>
-    <w:link w:val="HeaderChar"/>
+    <w:basedOn w:val="Standard"/>
+    <w:link w:val="KopfzeileZchn"/>
     <w:uiPriority w:val="99"/>
     <w:unhideWhenUsed/>
     <w:rsid w:val="001248BA"/>
@@ -5957,17 +6115,17 @@
       <w:spacing w:after="0" w:line="240" w:lineRule="auto"/>
     </w:pPr>
   </w:style>
-  <w:style w:type="character" w:customStyle="1" w:styleId="HeaderChar">
-    <w:name w:val="Header Char"/>
-    <w:basedOn w:val="DefaultParagraphFont"/>
-    <w:link w:val="Header"/>
+  <w:style w:type="character" w:customStyle="1" w:styleId="KopfzeileZchn">
+    <w:name w:val="Kopfzeile Zchn"/>
+    <w:basedOn w:val="Absatz-Standardschriftart"/>
+    <w:link w:val="Kopfzeile"/>
     <w:uiPriority w:val="99"/>
     <w:rsid w:val="001248BA"/>
   </w:style>
-  <w:style w:type="paragraph" w:styleId="Footer">
+  <w:style w:type="paragraph" w:styleId="Fuzeile">
     <w:name w:val="footer"/>
-    <w:basedOn w:val="Normal"/>
-    <w:link w:val="FooterChar"/>
+    <w:basedOn w:val="Standard"/>
+    <w:link w:val="FuzeileZchn"/>
     <w:uiPriority w:val="99"/>
     <w:unhideWhenUsed/>
     <w:rsid w:val="001248BA"/>
@@ -5979,16 +6137,16 @@
       <w:spacing w:after="0" w:line="240" w:lineRule="auto"/>
     </w:pPr>
   </w:style>
-  <w:style w:type="character" w:customStyle="1" w:styleId="FooterChar">
-    <w:name w:val="Footer Char"/>
-    <w:basedOn w:val="DefaultParagraphFont"/>
-    <w:link w:val="Footer"/>
+  <w:style w:type="character" w:customStyle="1" w:styleId="FuzeileZchn">
+    <w:name w:val="Fußzeile Zchn"/>
+    <w:basedOn w:val="Absatz-Standardschriftart"/>
+    <w:link w:val="Fuzeile"/>
     <w:uiPriority w:val="99"/>
     <w:rsid w:val="001248BA"/>
   </w:style>
-  <w:style w:type="table" w:styleId="GridTable4-Accent6">
+  <w:style w:type="table" w:styleId="Gitternetztabelle4Akzent6">
     <w:name w:val="Grid Table 4 Accent 6"/>
-    <w:basedOn w:val="TableNormal"/>
+    <w:basedOn w:val="NormaleTabelle"/>
     <w:uiPriority w:val="49"/>
     <w:rsid w:val="0021301A"/>
     <w:pPr>

</xml_diff>